<commit_message>
new version of notes
</commit_message>
<xml_diff>
--- a/eLearning notes.docx
+++ b/eLearning notes.docx
@@ -11,6 +11,7 @@
           <w:szCs w:val="24"/>
         </w:rPr>
       </w:pPr>
+      <w:proofErr w:type="spellStart"/>
       <w:proofErr w:type="gramStart"/>
       <w:r>
         <w:rPr>
@@ -20,6 +21,7 @@
         </w:rPr>
         <w:t>bolean</w:t>
       </w:r>
+      <w:proofErr w:type="spellEnd"/>
       <w:proofErr w:type="gramEnd"/>
       <w:r>
         <w:rPr>
@@ -111,13 +113,59 @@
           <w:szCs w:val="24"/>
         </w:rPr>
       </w:pPr>
-      <w:r>
-        <w:rPr>
-          <w:rFonts w:ascii="Times New Roman" w:eastAsia="Times New Roman" w:hAnsi="Times New Roman" w:cs="Times New Roman"/>
-          <w:sz w:val="24"/>
-          <w:szCs w:val="24"/>
-        </w:rPr>
-        <w:t>Rober Calliau - HTML - invented at Cern (hyperlinks &amp; HTML)</w:t>
+      <w:proofErr w:type="spellStart"/>
+      <w:r>
+        <w:rPr>
+          <w:rFonts w:ascii="Times New Roman" w:eastAsia="Times New Roman" w:hAnsi="Times New Roman" w:cs="Times New Roman"/>
+          <w:sz w:val="24"/>
+          <w:szCs w:val="24"/>
+        </w:rPr>
+        <w:t>Rober</w:t>
+      </w:r>
+      <w:proofErr w:type="spellEnd"/>
+      <w:r>
+        <w:rPr>
+          <w:rFonts w:ascii="Times New Roman" w:eastAsia="Times New Roman" w:hAnsi="Times New Roman" w:cs="Times New Roman"/>
+          <w:sz w:val="24"/>
+          <w:szCs w:val="24"/>
+        </w:rPr>
+        <w:t xml:space="preserve"> </w:t>
+      </w:r>
+      <w:proofErr w:type="spellStart"/>
+      <w:r>
+        <w:rPr>
+          <w:rFonts w:ascii="Times New Roman" w:eastAsia="Times New Roman" w:hAnsi="Times New Roman" w:cs="Times New Roman"/>
+          <w:sz w:val="24"/>
+          <w:szCs w:val="24"/>
+        </w:rPr>
+        <w:t>Calliau</w:t>
+      </w:r>
+      <w:proofErr w:type="spellEnd"/>
+      <w:r>
+        <w:rPr>
+          <w:rFonts w:ascii="Times New Roman" w:eastAsia="Times New Roman" w:hAnsi="Times New Roman" w:cs="Times New Roman"/>
+          <w:sz w:val="24"/>
+          <w:szCs w:val="24"/>
+        </w:rPr>
+        <w:t xml:space="preserve"> - HTML - invented at </w:t>
+      </w:r>
+      <w:proofErr w:type="spellStart"/>
+      <w:r>
+        <w:rPr>
+          <w:rFonts w:ascii="Times New Roman" w:eastAsia="Times New Roman" w:hAnsi="Times New Roman" w:cs="Times New Roman"/>
+          <w:sz w:val="24"/>
+          <w:szCs w:val="24"/>
+        </w:rPr>
+        <w:t>Cern</w:t>
+      </w:r>
+      <w:proofErr w:type="spellEnd"/>
+      <w:r>
+        <w:rPr>
+          <w:rFonts w:ascii="Times New Roman" w:eastAsia="Times New Roman" w:hAnsi="Times New Roman" w:cs="Times New Roman"/>
+          <w:sz w:val="24"/>
+          <w:szCs w:val="24"/>
+        </w:rPr>
+        <w:t xml:space="preserve"> (hyperlinks &amp; HTML)</w:t>
       </w:r>
     </w:p>
     <w:p>
@@ -163,8 +211,18 @@
           <w:sz w:val="24"/>
           <w:szCs w:val="24"/>
         </w:rPr>
-        <w:t xml:space="preserve"> language - specify atributes</w:t>
-      </w:r>
+        <w:t xml:space="preserve"> language - specify </w:t>
+      </w:r>
+      <w:proofErr w:type="spellStart"/>
+      <w:r>
+        <w:rPr>
+          <w:rFonts w:ascii="Times New Roman" w:eastAsia="Times New Roman" w:hAnsi="Times New Roman" w:cs="Times New Roman"/>
+          <w:sz w:val="24"/>
+          <w:szCs w:val="24"/>
+        </w:rPr>
+        <w:t>atributes</w:t>
+      </w:r>
+      <w:proofErr w:type="spellEnd"/>
     </w:p>
     <w:p>
       <w:pPr>
@@ -229,7 +287,25 @@
           <w:sz w:val="24"/>
           <w:szCs w:val="24"/>
         </w:rPr>
-        <w:t xml:space="preserve"> tags - heading tags &lt;h1&gt;(h1 top heading, h8 lower heading, etc)</w:t>
+        <w:t xml:space="preserve"> tags - heading tags &lt;h1&gt;(h1 top heading, h8 lower heading, </w:t>
+      </w:r>
+      <w:proofErr w:type="spellStart"/>
+      <w:r>
+        <w:rPr>
+          <w:rFonts w:ascii="Times New Roman" w:eastAsia="Times New Roman" w:hAnsi="Times New Roman" w:cs="Times New Roman"/>
+          <w:sz w:val="24"/>
+          <w:szCs w:val="24"/>
+        </w:rPr>
+        <w:t>etc</w:t>
+      </w:r>
+      <w:proofErr w:type="spellEnd"/>
+      <w:r>
+        <w:rPr>
+          <w:rFonts w:ascii="Times New Roman" w:eastAsia="Times New Roman" w:hAnsi="Times New Roman" w:cs="Times New Roman"/>
+          <w:sz w:val="24"/>
+          <w:szCs w:val="24"/>
+        </w:rPr>
+        <w:t>)</w:t>
       </w:r>
     </w:p>
     <w:p>
@@ -285,7 +361,25 @@
           <w:sz w:val="24"/>
           <w:szCs w:val="24"/>
         </w:rPr>
-        <w:t xml:space="preserve"> list &lt;ul&gt;</w:t>
+        <w:t xml:space="preserve"> list &lt;</w:t>
+      </w:r>
+      <w:proofErr w:type="spellStart"/>
+      <w:r>
+        <w:rPr>
+          <w:rFonts w:ascii="Times New Roman" w:eastAsia="Times New Roman" w:hAnsi="Times New Roman" w:cs="Times New Roman"/>
+          <w:sz w:val="24"/>
+          <w:szCs w:val="24"/>
+        </w:rPr>
+        <w:t>ul</w:t>
+      </w:r>
+      <w:proofErr w:type="spellEnd"/>
+      <w:r>
+        <w:rPr>
+          <w:rFonts w:ascii="Times New Roman" w:eastAsia="Times New Roman" w:hAnsi="Times New Roman" w:cs="Times New Roman"/>
+          <w:sz w:val="24"/>
+          <w:szCs w:val="24"/>
+        </w:rPr>
+        <w:t>&gt;</w:t>
       </w:r>
     </w:p>
     <w:p>
@@ -313,7 +407,25 @@
           <w:sz w:val="24"/>
           <w:szCs w:val="24"/>
         </w:rPr>
-        <w:t xml:space="preserve"> list &lt;ol&gt;</w:t>
+        <w:t xml:space="preserve"> list &lt;</w:t>
+      </w:r>
+      <w:proofErr w:type="spellStart"/>
+      <w:r>
+        <w:rPr>
+          <w:rFonts w:ascii="Times New Roman" w:eastAsia="Times New Roman" w:hAnsi="Times New Roman" w:cs="Times New Roman"/>
+          <w:sz w:val="24"/>
+          <w:szCs w:val="24"/>
+        </w:rPr>
+        <w:t>ol</w:t>
+      </w:r>
+      <w:proofErr w:type="spellEnd"/>
+      <w:r>
+        <w:rPr>
+          <w:rFonts w:ascii="Times New Roman" w:eastAsia="Times New Roman" w:hAnsi="Times New Roman" w:cs="Times New Roman"/>
+          <w:sz w:val="24"/>
+          <w:szCs w:val="24"/>
+        </w:rPr>
+        <w:t>&gt;</w:t>
       </w:r>
     </w:p>
     <w:p>
@@ -385,7 +497,43 @@
           <w:sz w:val="24"/>
           <w:szCs w:val="24"/>
         </w:rPr>
-        <w:t xml:space="preserve">&lt;a href="www.exemle.com"&gt; &lt;/a&gt; - href </w:t>
+        <w:t xml:space="preserve">&lt;a </w:t>
+      </w:r>
+      <w:proofErr w:type="spellStart"/>
+      <w:r>
+        <w:rPr>
+          <w:rFonts w:ascii="Times New Roman" w:eastAsia="Times New Roman" w:hAnsi="Times New Roman" w:cs="Times New Roman"/>
+          <w:sz w:val="24"/>
+          <w:szCs w:val="24"/>
+        </w:rPr>
+        <w:t>href</w:t>
+      </w:r>
+      <w:proofErr w:type="spellEnd"/>
+      <w:r>
+        <w:rPr>
+          <w:rFonts w:ascii="Times New Roman" w:eastAsia="Times New Roman" w:hAnsi="Times New Roman" w:cs="Times New Roman"/>
+          <w:sz w:val="24"/>
+          <w:szCs w:val="24"/>
+        </w:rPr>
+        <w:t xml:space="preserve">="www.exemle.com"&gt; &lt;/a&gt; - </w:t>
+      </w:r>
+      <w:proofErr w:type="spellStart"/>
+      <w:r>
+        <w:rPr>
+          <w:rFonts w:ascii="Times New Roman" w:eastAsia="Times New Roman" w:hAnsi="Times New Roman" w:cs="Times New Roman"/>
+          <w:sz w:val="24"/>
+          <w:szCs w:val="24"/>
+        </w:rPr>
+        <w:t>href</w:t>
+      </w:r>
+      <w:proofErr w:type="spellEnd"/>
+      <w:r>
+        <w:rPr>
+          <w:rFonts w:ascii="Times New Roman" w:eastAsia="Times New Roman" w:hAnsi="Times New Roman" w:cs="Times New Roman"/>
+          <w:sz w:val="24"/>
+          <w:szCs w:val="24"/>
+        </w:rPr>
+        <w:t xml:space="preserve"> </w:t>
       </w:r>
       <w:proofErr w:type="gramStart"/>
       <w:r>
@@ -403,8 +551,18 @@
           <w:sz w:val="24"/>
           <w:szCs w:val="24"/>
         </w:rPr>
-        <w:t xml:space="preserve"> atribute</w:t>
-      </w:r>
+        <w:t xml:space="preserve"> </w:t>
+      </w:r>
+      <w:proofErr w:type="spellStart"/>
+      <w:r>
+        <w:rPr>
+          <w:rFonts w:ascii="Times New Roman" w:eastAsia="Times New Roman" w:hAnsi="Times New Roman" w:cs="Times New Roman"/>
+          <w:sz w:val="24"/>
+          <w:szCs w:val="24"/>
+        </w:rPr>
+        <w:t>atribute</w:t>
+      </w:r>
+      <w:proofErr w:type="spellEnd"/>
     </w:p>
     <w:p>
       <w:pPr>
@@ -421,7 +579,25 @@
           <w:sz w:val="24"/>
           <w:szCs w:val="24"/>
         </w:rPr>
-        <w:t>&lt;a href="www.exemle.com" target="_blank"&gt; &lt;/a&gt; - opens in new window</w:t>
+        <w:t xml:space="preserve">&lt;a </w:t>
+      </w:r>
+      <w:proofErr w:type="spellStart"/>
+      <w:r>
+        <w:rPr>
+          <w:rFonts w:ascii="Times New Roman" w:eastAsia="Times New Roman" w:hAnsi="Times New Roman" w:cs="Times New Roman"/>
+          <w:sz w:val="24"/>
+          <w:szCs w:val="24"/>
+        </w:rPr>
+        <w:t>href</w:t>
+      </w:r>
+      <w:proofErr w:type="spellEnd"/>
+      <w:r>
+        <w:rPr>
+          <w:rFonts w:ascii="Times New Roman" w:eastAsia="Times New Roman" w:hAnsi="Times New Roman" w:cs="Times New Roman"/>
+          <w:sz w:val="24"/>
+          <w:szCs w:val="24"/>
+        </w:rPr>
+        <w:t>="www.exemle.com" target="_blank"&gt; &lt;/a&gt; - opens in new window</w:t>
       </w:r>
     </w:p>
     <w:p>
@@ -439,7 +615,25 @@
           <w:sz w:val="24"/>
           <w:szCs w:val="24"/>
         </w:rPr>
-        <w:t>&lt;a href="www.exemle.com" target="_self"&gt; &lt;/a&gt; - opens in current window/tab (default location, no need to write it))</w:t>
+        <w:t xml:space="preserve">&lt;a </w:t>
+      </w:r>
+      <w:proofErr w:type="spellStart"/>
+      <w:r>
+        <w:rPr>
+          <w:rFonts w:ascii="Times New Roman" w:eastAsia="Times New Roman" w:hAnsi="Times New Roman" w:cs="Times New Roman"/>
+          <w:sz w:val="24"/>
+          <w:szCs w:val="24"/>
+        </w:rPr>
+        <w:t>href</w:t>
+      </w:r>
+      <w:proofErr w:type="spellEnd"/>
+      <w:r>
+        <w:rPr>
+          <w:rFonts w:ascii="Times New Roman" w:eastAsia="Times New Roman" w:hAnsi="Times New Roman" w:cs="Times New Roman"/>
+          <w:sz w:val="24"/>
+          <w:szCs w:val="24"/>
+        </w:rPr>
+        <w:t>="www.exemle.com" target="_self"&gt; &lt;/a&gt; - opens in current window/tab (default location, no need to write it))</w:t>
       </w:r>
     </w:p>
     <w:p>
@@ -495,7 +689,43 @@
           <w:sz w:val="24"/>
           <w:szCs w:val="24"/>
         </w:rPr>
-        <w:t>&lt;a href="http://www.exemle.com/legal.html"&gt; &lt;/a&gt; - absolute path (used for liking toother servers)</w:t>
+        <w:t xml:space="preserve">&lt;a </w:t>
+      </w:r>
+      <w:proofErr w:type="spellStart"/>
+      <w:r>
+        <w:rPr>
+          <w:rFonts w:ascii="Times New Roman" w:eastAsia="Times New Roman" w:hAnsi="Times New Roman" w:cs="Times New Roman"/>
+          <w:sz w:val="24"/>
+          <w:szCs w:val="24"/>
+        </w:rPr>
+        <w:t>href</w:t>
+      </w:r>
+      <w:proofErr w:type="spellEnd"/>
+      <w:r>
+        <w:rPr>
+          <w:rFonts w:ascii="Times New Roman" w:eastAsia="Times New Roman" w:hAnsi="Times New Roman" w:cs="Times New Roman"/>
+          <w:sz w:val="24"/>
+          <w:szCs w:val="24"/>
+        </w:rPr>
+        <w:t xml:space="preserve">="http://www.exemle.com/legal.html"&gt; &lt;/a&gt; - absolute path (used for liking </w:t>
+      </w:r>
+      <w:proofErr w:type="spellStart"/>
+      <w:r>
+        <w:rPr>
+          <w:rFonts w:ascii="Times New Roman" w:eastAsia="Times New Roman" w:hAnsi="Times New Roman" w:cs="Times New Roman"/>
+          <w:sz w:val="24"/>
+          <w:szCs w:val="24"/>
+        </w:rPr>
+        <w:t>toother</w:t>
+      </w:r>
+      <w:proofErr w:type="spellEnd"/>
+      <w:r>
+        <w:rPr>
+          <w:rFonts w:ascii="Times New Roman" w:eastAsia="Times New Roman" w:hAnsi="Times New Roman" w:cs="Times New Roman"/>
+          <w:sz w:val="24"/>
+          <w:szCs w:val="24"/>
+        </w:rPr>
+        <w:t xml:space="preserve"> servers)</w:t>
       </w:r>
     </w:p>
     <w:p>
@@ -513,7 +743,25 @@
           <w:sz w:val="24"/>
           <w:szCs w:val="24"/>
         </w:rPr>
-        <w:t>&lt;a href="legal.html"&gt; &lt;/a&gt; relative path (opens from same server as current page) (should when linking to files on own website)</w:t>
+        <w:t xml:space="preserve">&lt;a </w:t>
+      </w:r>
+      <w:proofErr w:type="spellStart"/>
+      <w:r>
+        <w:rPr>
+          <w:rFonts w:ascii="Times New Roman" w:eastAsia="Times New Roman" w:hAnsi="Times New Roman" w:cs="Times New Roman"/>
+          <w:sz w:val="24"/>
+          <w:szCs w:val="24"/>
+        </w:rPr>
+        <w:t>href</w:t>
+      </w:r>
+      <w:proofErr w:type="spellEnd"/>
+      <w:r>
+        <w:rPr>
+          <w:rFonts w:ascii="Times New Roman" w:eastAsia="Times New Roman" w:hAnsi="Times New Roman" w:cs="Times New Roman"/>
+          <w:sz w:val="24"/>
+          <w:szCs w:val="24"/>
+        </w:rPr>
+        <w:t>="legal.html"&gt; &lt;/a&gt; relative path (opens from same server as current page) (should when linking to files on own website)</w:t>
       </w:r>
     </w:p>
     <w:p>
@@ -559,8 +807,18 @@
           <w:sz w:val="24"/>
           <w:szCs w:val="24"/>
         </w:rPr>
-        <w:t>&gt; - all visible content should be inside, doesn't display anything but keeps page organzized</w:t>
-      </w:r>
+        <w:t xml:space="preserve">&gt; - all visible content should be inside, doesn't display anything but keeps page </w:t>
+      </w:r>
+      <w:proofErr w:type="spellStart"/>
+      <w:r>
+        <w:rPr>
+          <w:rFonts w:ascii="Times New Roman" w:eastAsia="Times New Roman" w:hAnsi="Times New Roman" w:cs="Times New Roman"/>
+          <w:sz w:val="24"/>
+          <w:szCs w:val="24"/>
+        </w:rPr>
+        <w:t>organzized</w:t>
+      </w:r>
+      <w:proofErr w:type="spellEnd"/>
     </w:p>
     <w:p>
       <w:pPr>
@@ -697,7 +955,23 @@
           <w:sz w:val="24"/>
           <w:szCs w:val="24"/>
         </w:rPr>
-        <w:t xml:space="preserve"> tags (more tags inside each together, indeting keeps things clear)</w:t>
+        <w:t xml:space="preserve"> tags (more tags inside each together, </w:t>
+      </w:r>
+      <w:r>
+        <w:rPr>
+          <w:rFonts w:ascii="Times New Roman" w:eastAsia="Times New Roman" w:hAnsi="Times New Roman" w:cs="Times New Roman"/>
+          <w:sz w:val="24"/>
+          <w:szCs w:val="24"/>
+        </w:rPr>
+        <w:t>indenting</w:t>
+      </w:r>
+      <w:r>
+        <w:rPr>
+          <w:rFonts w:ascii="Times New Roman" w:eastAsia="Times New Roman" w:hAnsi="Times New Roman" w:cs="Times New Roman"/>
+          <w:sz w:val="24"/>
+          <w:szCs w:val="24"/>
+        </w:rPr>
+        <w:t xml:space="preserve"> keeps things clear)</w:t>
       </w:r>
     </w:p>
     <w:p>
@@ -813,7 +1087,25 @@
           <w:sz w:val="24"/>
           <w:szCs w:val="24"/>
         </w:rPr>
-        <w:t>first search commumns than search rows</w:t>
+        <w:t xml:space="preserve">first search </w:t>
+      </w:r>
+      <w:r>
+        <w:rPr>
+          <w:rFonts w:ascii="Times New Roman" w:eastAsia="Times New Roman" w:hAnsi="Times New Roman" w:cs="Times New Roman"/>
+          <w:sz w:val="24"/>
+          <w:szCs w:val="24"/>
+        </w:rPr>
+        <w:t>columns</w:t>
+      </w:r>
+      <w:bookmarkStart w:id="0" w:name="_GoBack"/>
+      <w:bookmarkEnd w:id="0"/>
+      <w:r>
+        <w:rPr>
+          <w:rFonts w:ascii="Times New Roman" w:eastAsia="Times New Roman" w:hAnsi="Times New Roman" w:cs="Times New Roman"/>
+          <w:sz w:val="24"/>
+          <w:szCs w:val="24"/>
+        </w:rPr>
+        <w:t xml:space="preserve"> than search rows</w:t>
       </w:r>
     </w:p>
     <w:p>
@@ -835,7 +1127,23 @@
           <w:sz w:val="24"/>
           <w:szCs w:val="24"/>
         </w:rPr>
-        <w:t>database runns the code and returns result</w:t>
+        <w:t xml:space="preserve">database </w:t>
+      </w:r>
+      <w:r>
+        <w:rPr>
+          <w:rFonts w:ascii="Times New Roman" w:eastAsia="Times New Roman" w:hAnsi="Times New Roman" w:cs="Times New Roman"/>
+          <w:sz w:val="24"/>
+          <w:szCs w:val="24"/>
+        </w:rPr>
+        <w:t>runs</w:t>
+      </w:r>
+      <w:r>
+        <w:rPr>
+          <w:rFonts w:ascii="Times New Roman" w:eastAsia="Times New Roman" w:hAnsi="Times New Roman" w:cs="Times New Roman"/>
+          <w:sz w:val="24"/>
+          <w:szCs w:val="24"/>
+        </w:rPr>
+        <w:t xml:space="preserve"> the code and returns result</w:t>
       </w:r>
     </w:p>
     <w:p>
@@ -857,7 +1165,15 @@
           <w:sz w:val="24"/>
           <w:szCs w:val="24"/>
         </w:rPr>
-        <w:t xml:space="preserve">recipee - must end with </w:t>
+        <w:t>recipe</w:t>
+      </w:r>
+      <w:r>
+        <w:rPr>
+          <w:rFonts w:ascii="Times New Roman" w:eastAsia="Times New Roman" w:hAnsi="Times New Roman" w:cs="Times New Roman"/>
+          <w:sz w:val="24"/>
+          <w:szCs w:val="24"/>
+        </w:rPr>
+        <w:t xml:space="preserve"> - must end with </w:t>
       </w:r>
       <w:r>
         <w:rPr>
@@ -1033,8 +1349,36 @@
           <w:sz w:val="24"/>
           <w:szCs w:val="24"/>
         </w:rPr>
-        <w:t xml:space="preserve"> id = w (entry) f.ex where title = donald</w:t>
-      </w:r>
+        <w:t xml:space="preserve"> id = w (entry) </w:t>
+      </w:r>
+      <w:proofErr w:type="spellStart"/>
+      <w:r>
+        <w:rPr>
+          <w:rFonts w:ascii="Times New Roman" w:eastAsia="Times New Roman" w:hAnsi="Times New Roman" w:cs="Times New Roman"/>
+          <w:sz w:val="24"/>
+          <w:szCs w:val="24"/>
+        </w:rPr>
+        <w:t>f.ex</w:t>
+      </w:r>
+      <w:proofErr w:type="spellEnd"/>
+      <w:r>
+        <w:rPr>
+          <w:rFonts w:ascii="Times New Roman" w:eastAsia="Times New Roman" w:hAnsi="Times New Roman" w:cs="Times New Roman"/>
+          <w:sz w:val="24"/>
+          <w:szCs w:val="24"/>
+        </w:rPr>
+        <w:t xml:space="preserve"> where title = </w:t>
+      </w:r>
+      <w:proofErr w:type="spellStart"/>
+      <w:r>
+        <w:rPr>
+          <w:rFonts w:ascii="Times New Roman" w:eastAsia="Times New Roman" w:hAnsi="Times New Roman" w:cs="Times New Roman"/>
+          <w:sz w:val="24"/>
+          <w:szCs w:val="24"/>
+        </w:rPr>
+        <w:t>donald</w:t>
+      </w:r>
+      <w:proofErr w:type="spellEnd"/>
     </w:p>
     <w:p>
       <w:pPr>
@@ -1215,7 +1559,25 @@
           <w:sz w:val="24"/>
           <w:szCs w:val="24"/>
         </w:rPr>
-        <w:t>not equal sign (blacklisting a querry)</w:t>
+        <w:t xml:space="preserve">not equal sign (blacklisting a </w:t>
+      </w:r>
+      <w:proofErr w:type="spellStart"/>
+      <w:r>
+        <w:rPr>
+          <w:rFonts w:ascii="Times New Roman" w:eastAsia="Times New Roman" w:hAnsi="Times New Roman" w:cs="Times New Roman"/>
+          <w:sz w:val="24"/>
+          <w:szCs w:val="24"/>
+        </w:rPr>
+        <w:t>querry</w:t>
+      </w:r>
+      <w:proofErr w:type="spellEnd"/>
+      <w:r>
+        <w:rPr>
+          <w:rFonts w:ascii="Times New Roman" w:eastAsia="Times New Roman" w:hAnsi="Times New Roman" w:cs="Times New Roman"/>
+          <w:sz w:val="24"/>
+          <w:szCs w:val="24"/>
+        </w:rPr>
+        <w:t>)</w:t>
       </w:r>
     </w:p>
     <w:p>
@@ -1369,13 +1731,23 @@
           <w:szCs w:val="24"/>
         </w:rPr>
       </w:pPr>
-      <w:r>
-        <w:rPr>
-          <w:rFonts w:ascii="Times New Roman" w:eastAsia="Times New Roman" w:hAnsi="Times New Roman" w:cs="Times New Roman"/>
-          <w:sz w:val="24"/>
-          <w:szCs w:val="24"/>
-        </w:rPr>
-        <w:t>exemple code </w:t>
+      <w:proofErr w:type="spellStart"/>
+      <w:r>
+        <w:rPr>
+          <w:rFonts w:ascii="Times New Roman" w:eastAsia="Times New Roman" w:hAnsi="Times New Roman" w:cs="Times New Roman"/>
+          <w:sz w:val="24"/>
+          <w:szCs w:val="24"/>
+        </w:rPr>
+        <w:t>exemple</w:t>
+      </w:r>
+      <w:proofErr w:type="spellEnd"/>
+      <w:r>
+        <w:rPr>
+          <w:rFonts w:ascii="Times New Roman" w:eastAsia="Times New Roman" w:hAnsi="Times New Roman" w:cs="Times New Roman"/>
+          <w:sz w:val="24"/>
+          <w:szCs w:val="24"/>
+        </w:rPr>
+        <w:t xml:space="preserve"> code </w:t>
       </w:r>
     </w:p>
     <w:p>
@@ -1516,6 +1888,7 @@
           <w:szCs w:val="24"/>
         </w:rPr>
       </w:pPr>
+      <w:proofErr w:type="spellStart"/>
       <w:r>
         <w:rPr>
           <w:rFonts w:ascii="Times New Roman" w:eastAsia="Times New Roman" w:hAnsi="Times New Roman" w:cs="Times New Roman"/>
@@ -1525,8 +1898,33 @@
           <w:szCs w:val="29"/>
           <w:u w:val="single"/>
         </w:rPr>
-        <w:t>Javascript roadtrip</w:t>
-      </w:r>
+        <w:t>Javascript</w:t>
+      </w:r>
+      <w:proofErr w:type="spellEnd"/>
+      <w:r>
+        <w:rPr>
+          <w:rFonts w:ascii="Times New Roman" w:eastAsia="Times New Roman" w:hAnsi="Times New Roman" w:cs="Times New Roman"/>
+          <w:b/>
+          <w:bCs/>
+          <w:sz w:val="29"/>
+          <w:szCs w:val="29"/>
+          <w:u w:val="single"/>
+        </w:rPr>
+        <w:t xml:space="preserve"> </w:t>
+      </w:r>
+      <w:proofErr w:type="spellStart"/>
+      <w:r>
+        <w:rPr>
+          <w:rFonts w:ascii="Times New Roman" w:eastAsia="Times New Roman" w:hAnsi="Times New Roman" w:cs="Times New Roman"/>
+          <w:b/>
+          <w:bCs/>
+          <w:sz w:val="29"/>
+          <w:szCs w:val="29"/>
+          <w:u w:val="single"/>
+        </w:rPr>
+        <w:t>roadtrip</w:t>
+      </w:r>
+      <w:proofErr w:type="spellEnd"/>
     </w:p>
     <w:p>
       <w:pPr>
@@ -1541,13 +1939,23 @@
           <w:szCs w:val="24"/>
         </w:rPr>
       </w:pPr>
-      <w:r>
-        <w:rPr>
-          <w:rFonts w:ascii="Times New Roman" w:eastAsia="Times New Roman" w:hAnsi="Times New Roman" w:cs="Times New Roman"/>
-          <w:sz w:val="24"/>
-          <w:szCs w:val="24"/>
-        </w:rPr>
-        <w:t>propmt (the console) input</w:t>
+      <w:proofErr w:type="spellStart"/>
+      <w:r>
+        <w:rPr>
+          <w:rFonts w:ascii="Times New Roman" w:eastAsia="Times New Roman" w:hAnsi="Times New Roman" w:cs="Times New Roman"/>
+          <w:sz w:val="24"/>
+          <w:szCs w:val="24"/>
+        </w:rPr>
+        <w:t>propmt</w:t>
+      </w:r>
+      <w:proofErr w:type="spellEnd"/>
+      <w:r>
+        <w:rPr>
+          <w:rFonts w:ascii="Times New Roman" w:eastAsia="Times New Roman" w:hAnsi="Times New Roman" w:cs="Times New Roman"/>
+          <w:sz w:val="24"/>
+          <w:szCs w:val="24"/>
+        </w:rPr>
+        <w:t xml:space="preserve"> (the console) input</w:t>
       </w:r>
     </w:p>
     <w:p>
@@ -1667,8 +2075,18 @@
           <w:sz w:val="24"/>
           <w:szCs w:val="24"/>
         </w:rPr>
-        <w:t>modulus - % returns remainder after division ( 10%6 = 4), has same hierarchy (importance) as a multiplication/dividision</w:t>
-      </w:r>
+        <w:t>modulus - % returns remainder after division ( 10%6 = 4), has same hierarchy (importance) as a multiplication/</w:t>
+      </w:r>
+      <w:proofErr w:type="spellStart"/>
+      <w:r>
+        <w:rPr>
+          <w:rFonts w:ascii="Times New Roman" w:eastAsia="Times New Roman" w:hAnsi="Times New Roman" w:cs="Times New Roman"/>
+          <w:sz w:val="24"/>
+          <w:szCs w:val="24"/>
+        </w:rPr>
+        <w:t>dividision</w:t>
+      </w:r>
+      <w:proofErr w:type="spellEnd"/>
     </w:p>
     <w:p>
       <w:pPr>
@@ -1689,7 +2107,79 @@
           <w:sz w:val="24"/>
           <w:szCs w:val="24"/>
         </w:rPr>
-        <w:t> oder of perations PEMDAS (paranthese, etc)</w:t>
+        <w:t> </w:t>
+      </w:r>
+      <w:proofErr w:type="spellStart"/>
+      <w:r>
+        <w:rPr>
+          <w:rFonts w:ascii="Times New Roman" w:eastAsia="Times New Roman" w:hAnsi="Times New Roman" w:cs="Times New Roman"/>
+          <w:sz w:val="24"/>
+          <w:szCs w:val="24"/>
+        </w:rPr>
+        <w:t>oder</w:t>
+      </w:r>
+      <w:proofErr w:type="spellEnd"/>
+      <w:r>
+        <w:rPr>
+          <w:rFonts w:ascii="Times New Roman" w:eastAsia="Times New Roman" w:hAnsi="Times New Roman" w:cs="Times New Roman"/>
+          <w:sz w:val="24"/>
+          <w:szCs w:val="24"/>
+        </w:rPr>
+        <w:t xml:space="preserve"> of </w:t>
+      </w:r>
+      <w:proofErr w:type="spellStart"/>
+      <w:r>
+        <w:rPr>
+          <w:rFonts w:ascii="Times New Roman" w:eastAsia="Times New Roman" w:hAnsi="Times New Roman" w:cs="Times New Roman"/>
+          <w:sz w:val="24"/>
+          <w:szCs w:val="24"/>
+        </w:rPr>
+        <w:t>perations</w:t>
+      </w:r>
+      <w:proofErr w:type="spellEnd"/>
+      <w:r>
+        <w:rPr>
+          <w:rFonts w:ascii="Times New Roman" w:eastAsia="Times New Roman" w:hAnsi="Times New Roman" w:cs="Times New Roman"/>
+          <w:sz w:val="24"/>
+          <w:szCs w:val="24"/>
+        </w:rPr>
+        <w:t xml:space="preserve"> PEMDAS (</w:t>
+      </w:r>
+      <w:proofErr w:type="spellStart"/>
+      <w:r>
+        <w:rPr>
+          <w:rFonts w:ascii="Times New Roman" w:eastAsia="Times New Roman" w:hAnsi="Times New Roman" w:cs="Times New Roman"/>
+          <w:sz w:val="24"/>
+          <w:szCs w:val="24"/>
+        </w:rPr>
+        <w:t>paranthese</w:t>
+      </w:r>
+      <w:proofErr w:type="spellEnd"/>
+      <w:r>
+        <w:rPr>
+          <w:rFonts w:ascii="Times New Roman" w:eastAsia="Times New Roman" w:hAnsi="Times New Roman" w:cs="Times New Roman"/>
+          <w:sz w:val="24"/>
+          <w:szCs w:val="24"/>
+        </w:rPr>
+        <w:t xml:space="preserve">, </w:t>
+      </w:r>
+      <w:proofErr w:type="spellStart"/>
+      <w:r>
+        <w:rPr>
+          <w:rFonts w:ascii="Times New Roman" w:eastAsia="Times New Roman" w:hAnsi="Times New Roman" w:cs="Times New Roman"/>
+          <w:sz w:val="24"/>
+          <w:szCs w:val="24"/>
+        </w:rPr>
+        <w:t>etc</w:t>
+      </w:r>
+      <w:proofErr w:type="spellEnd"/>
+      <w:r>
+        <w:rPr>
+          <w:rFonts w:ascii="Times New Roman" w:eastAsia="Times New Roman" w:hAnsi="Times New Roman" w:cs="Times New Roman"/>
+          <w:sz w:val="24"/>
+          <w:szCs w:val="24"/>
+        </w:rPr>
+        <w:t>)</w:t>
       </w:r>
     </w:p>
     <w:p>
@@ -1705,13 +2195,23 @@
           <w:szCs w:val="24"/>
         </w:rPr>
       </w:pPr>
-      <w:r>
-        <w:rPr>
-          <w:rFonts w:ascii="Times New Roman" w:eastAsia="Times New Roman" w:hAnsi="Times New Roman" w:cs="Times New Roman"/>
-          <w:sz w:val="24"/>
-          <w:szCs w:val="24"/>
-        </w:rPr>
-        <w:t>compertors &gt;, &lt;, &gt;=, &lt;=</w:t>
+      <w:proofErr w:type="spellStart"/>
+      <w:r>
+        <w:rPr>
+          <w:rFonts w:ascii="Times New Roman" w:eastAsia="Times New Roman" w:hAnsi="Times New Roman" w:cs="Times New Roman"/>
+          <w:sz w:val="24"/>
+          <w:szCs w:val="24"/>
+        </w:rPr>
+        <w:t>compertors</w:t>
+      </w:r>
+      <w:proofErr w:type="spellEnd"/>
+      <w:r>
+        <w:rPr>
+          <w:rFonts w:ascii="Times New Roman" w:eastAsia="Times New Roman" w:hAnsi="Times New Roman" w:cs="Times New Roman"/>
+          <w:sz w:val="24"/>
+          <w:szCs w:val="24"/>
+        </w:rPr>
+        <w:t xml:space="preserve"> &gt;, &lt;, &gt;=, &lt;=</w:t>
       </w:r>
     </w:p>
     <w:p>
@@ -1898,7 +2398,61 @@
           <w:sz w:val="24"/>
           <w:szCs w:val="24"/>
         </w:rPr>
-        <w:t>" ".leght  returns lenght of a string (even spaces, etc)</w:t>
+        <w:t>" ".</w:t>
+      </w:r>
+      <w:proofErr w:type="spellStart"/>
+      <w:r>
+        <w:rPr>
+          <w:rFonts w:ascii="Times New Roman" w:eastAsia="Times New Roman" w:hAnsi="Times New Roman" w:cs="Times New Roman"/>
+          <w:sz w:val="24"/>
+          <w:szCs w:val="24"/>
+        </w:rPr>
+        <w:t>leght</w:t>
+      </w:r>
+      <w:proofErr w:type="spellEnd"/>
+      <w:r>
+        <w:rPr>
+          <w:rFonts w:ascii="Times New Roman" w:eastAsia="Times New Roman" w:hAnsi="Times New Roman" w:cs="Times New Roman"/>
+          <w:sz w:val="24"/>
+          <w:szCs w:val="24"/>
+        </w:rPr>
+        <w:t xml:space="preserve">  returns </w:t>
+      </w:r>
+      <w:proofErr w:type="spellStart"/>
+      <w:r>
+        <w:rPr>
+          <w:rFonts w:ascii="Times New Roman" w:eastAsia="Times New Roman" w:hAnsi="Times New Roman" w:cs="Times New Roman"/>
+          <w:sz w:val="24"/>
+          <w:szCs w:val="24"/>
+        </w:rPr>
+        <w:t>lenght</w:t>
+      </w:r>
+      <w:proofErr w:type="spellEnd"/>
+      <w:r>
+        <w:rPr>
+          <w:rFonts w:ascii="Times New Roman" w:eastAsia="Times New Roman" w:hAnsi="Times New Roman" w:cs="Times New Roman"/>
+          <w:sz w:val="24"/>
+          <w:szCs w:val="24"/>
+        </w:rPr>
+        <w:t xml:space="preserve"> of a string (even spaces, </w:t>
+      </w:r>
+      <w:proofErr w:type="spellStart"/>
+      <w:r>
+        <w:rPr>
+          <w:rFonts w:ascii="Times New Roman" w:eastAsia="Times New Roman" w:hAnsi="Times New Roman" w:cs="Times New Roman"/>
+          <w:sz w:val="24"/>
+          <w:szCs w:val="24"/>
+        </w:rPr>
+        <w:t>etc</w:t>
+      </w:r>
+      <w:proofErr w:type="spellEnd"/>
+      <w:r>
+        <w:rPr>
+          <w:rFonts w:ascii="Times New Roman" w:eastAsia="Times New Roman" w:hAnsi="Times New Roman" w:cs="Times New Roman"/>
+          <w:sz w:val="24"/>
+          <w:szCs w:val="24"/>
+        </w:rPr>
+        <w:t>)</w:t>
       </w:r>
     </w:p>
     <w:p>
@@ -1914,6 +2468,7 @@
           <w:szCs w:val="24"/>
         </w:rPr>
       </w:pPr>
+      <w:proofErr w:type="spellStart"/>
       <w:r>
         <w:rPr>
           <w:rFonts w:ascii="Times New Roman" w:eastAsia="Times New Roman" w:hAnsi="Times New Roman" w:cs="Times New Roman"/>
@@ -1922,6 +2477,7 @@
         </w:rPr>
         <w:t>Formating</w:t>
       </w:r>
+      <w:proofErr w:type="spellEnd"/>
     </w:p>
     <w:p>
       <w:pPr>
@@ -2005,10 +2561,7 @@
         <w:t>\n shifts to new line</w:t>
       </w:r>
     </w:p>
-    <w:p>
-      <w:bookmarkStart w:id="0" w:name="_GoBack"/>
-      <w:bookmarkEnd w:id="0"/>
-    </w:p>
+    <w:p/>
     <w:sectPr>
       <w:pgSz w:w="12240" w:h="15840"/>
       <w:pgMar w:top="1440" w:right="1440" w:bottom="1440" w:left="1440" w:header="720" w:footer="720" w:gutter="0"/>

</xml_diff>